<commit_message>
still correcting some more mistakes
</commit_message>
<xml_diff>
--- a/Report/report AI v0.6 DIM.docx
+++ b/Report/report AI v0.6 DIM.docx
@@ -351,29 +351,7 @@
           <w:sz w:val="22"/>
           <w:shd w:fill="auto" w:val="clear"/>
         </w:rPr>
-        <w:t xml:space="preserve">Then the parsed query is sent to the interpreter which translates it to an </w:t>
-      </w:r>
-      <w:r>
-        <w:rPr>
-          <w:rFonts w:ascii="Times New Roman" w:hAnsi="Times New Roman" w:cs="Times New Roman" w:eastAsia="Times New Roman"/>
-          <w:color w:val="auto"/>
-          <w:spacing w:val="0"/>
-          <w:position w:val="0"/>
-          <w:sz w:val="22"/>
-          <w:shd w:fill="auto" w:val="clear"/>
-        </w:rPr>
-        <w:t xml:space="preserve">understandable </w:t>
-      </w:r>
-      <w:r>
-        <w:rPr>
-          <w:rFonts w:ascii="Times New Roman" w:hAnsi="Times New Roman" w:cs="Times New Roman" w:eastAsia="Times New Roman"/>
-          <w:color w:val="auto"/>
-          <w:spacing w:val="0"/>
-          <w:position w:val="0"/>
-          <w:sz w:val="22"/>
-          <w:shd w:fill="auto" w:val="clear"/>
-        </w:rPr>
-        <w:t xml:space="preserve">query by the planner we implemented.</w:t>
+        <w:t xml:space="preserve">Then the parsed query is sent to the interpreter which translates it to an understandable query by the planner we implemented.</w:t>
       </w:r>
     </w:p>
     <w:p>
@@ -469,8 +447,8 @@
         </w:rPr>
       </w:pPr>
       <w:r>
-        <w:object w:dxaOrig="9936" w:dyaOrig="2330">
-          <v:rect xmlns:o="urn:schemas-microsoft-com:office:office" xmlns:v="urn:schemas-microsoft-com:vml" id="rectole0000000000" style="width:496.800000pt;height:116.500000pt" o:preferrelative="t" o:ole="">
+        <w:object w:dxaOrig="10062" w:dyaOrig="2369">
+          <v:rect xmlns:o="urn:schemas-microsoft-com:office:office" xmlns:v="urn:schemas-microsoft-com:vml" id="rectole0000000000" style="width:503.100000pt;height:118.450000pt" o:preferrelative="t" o:ole="">
             <o:lock v:ext="edit"/>
             <v:imagedata xmlns:r="http://schemas.openxmlformats.org/officeDocument/2006/relationships" r:id="docRId1" o:title=""/>
           </v:rect>
@@ -604,7 +582,7 @@
           <w:sz w:val="22"/>
           <w:shd w:fill="auto" w:val="clear"/>
         </w:rPr>
-        <w:t xml:space="preserve">The floor is divided in n spaces, meaning that there is room on the floor for no more than n objects at the same time. Each of this space is represented has a column, so that the world can be describe as a list of n columns of objects stake on each other.</w:t>
+        <w:t xml:space="preserve">The floor is divided in n spaces, meaning that there is room on the floor for no more than n objects at the same time. Each space is represented as a column, so the world can be described as a list of n columns of object stake on each other.</w:t>
       </w:r>
     </w:p>
     <w:p>
@@ -656,7 +634,7 @@
           <w:sz w:val="22"/>
           <w:shd w:fill="auto" w:val="clear"/>
         </w:rPr>
-        <w:t xml:space="preserve">Bellow the list of forms, colours and sizes available in “our” world:</w:t>
+        <w:t xml:space="preserve">Below the list of forms, colours and sizes available in the world used in the project:</w:t>
       </w:r>
     </w:p>
     <w:p>
@@ -682,7 +660,7 @@
           <w:sz w:val="22"/>
           <w:shd w:fill="auto" w:val="clear"/>
         </w:rPr>
-        <w:t xml:space="preserve">Forms: bricks, planks, balls, pyramids, boxes, tables.</w:t>
+        <w:t xml:space="preserve">Forms: brick, plank, ball, pyramid, box, table.</w:t>
       </w:r>
     </w:p>
     <w:p>
@@ -752,8 +730,8 @@
         </w:rPr>
       </w:pPr>
       <w:r>
-        <w:object w:dxaOrig="5764" w:dyaOrig="3593">
-          <v:rect xmlns:o="urn:schemas-microsoft-com:office:office" xmlns:v="urn:schemas-microsoft-com:vml" id="rectole0000000001" style="width:288.200000pt;height:179.650000pt" o:preferrelative="t" o:ole="">
+        <w:object w:dxaOrig="5831" w:dyaOrig="3644">
+          <v:rect xmlns:o="urn:schemas-microsoft-com:office:office" xmlns:v="urn:schemas-microsoft-com:vml" id="rectole0000000001" style="width:291.550000pt;height:182.200000pt" o:preferrelative="t" o:ole="">
             <o:lock v:ext="edit"/>
             <v:imagedata xmlns:r="http://schemas.openxmlformats.org/officeDocument/2006/relationships" r:id="docRId3" o:title=""/>
           </v:rect>
@@ -784,7 +762,7 @@
           <w:sz w:val="22"/>
           <w:shd w:fill="auto" w:val="clear"/>
         </w:rPr>
-        <w:t xml:space="preserve">This world is described using a JSON file describing the world as a list of columns of objects.</w:t>
+        <w:t xml:space="preserve">A JSON file is used to describe the world as a list of object columns.</w:t>
       </w:r>
     </w:p>
     <w:p>
@@ -887,7 +865,7 @@
           <w:sz w:val="22"/>
           <w:shd w:fill="auto" w:val="clear"/>
         </w:rPr>
-        <w:t xml:space="preserve">The major improvements we implemented are the possibility for the user to ask 3 new types of questions: where, what and count.</w:t>
+        <w:t xml:space="preserve">The major improvement we implemented is the possibility for the user to ask 3 new kinds of questions: where, what and count.</w:t>
       </w:r>
     </w:p>
     <w:p>
@@ -947,7 +925,7 @@
           <w:sz w:val="22"/>
           <w:shd w:fill="auto" w:val="clear"/>
         </w:rPr>
-        <w:t xml:space="preserve">The “where” question allow the robot to answer questions such as “where is the white big ball?” Or “where are the boxes?”. The synonym for the “where” questions are the words: Find, Where is and Where are.</w:t>
+        <w:t xml:space="preserve">The “where” question allows the robot to answer questions such as “where is the white big ball?” Or “where are the boxes?”. The synonym for the “where” questions are the words: Find, Where is and Where are.</w:t>
       </w:r>
     </w:p>
     <w:p>
@@ -1067,7 +1045,7 @@
           <w:sz w:val="22"/>
           <w:shd w:fill="auto" w:val="clear"/>
         </w:rPr>
-        <w:t xml:space="preserve">This last new possible question aim to permit the user to get answer to requests such as “count the boxes in the world.” or “how many ball are in the world?”. The synonyms for the “count” questions are: Count and How many.</w:t>
+        <w:t xml:space="preserve">This last new possible question make the user able to get an answer to requests such as “count the boxes in the world.” or “how many balls are in the world?”. The synonyms for the “count” questions are: Count and How many.</w:t>
       </w:r>
     </w:p>
     <w:p>
@@ -1127,7 +1105,7 @@
           <w:sz w:val="22"/>
           <w:shd w:fill="auto" w:val="clear"/>
         </w:rPr>
-        <w:t xml:space="preserve">Another major improvement we made from the original grammar is the possibility for the user to request actions and/or ask questions about stack instead of simply the whole world. The user can then perform request like “what are the objects in stack 2?” Or “count the small blue balls in stack 0.” Or “what are the objects on the right of stack 2?”</w:t>
+        <w:t xml:space="preserve">Another major improvement we made from the original grammar is the possibility for the user to request actions and/or ask questions about stacks instead of simply the whole world. The user can then perform request like “what are the objects in stack 2?” Or “count the small blue balls in stack 0.” Or “what are the objects on the right of stack 2?”</w:t>
       </w:r>
     </w:p>
     <w:p>
@@ -1315,7 +1293,7 @@
           <w:sz w:val="22"/>
           <w:shd w:fill="auto" w:val="clear"/>
         </w:rPr>
-        <w:t xml:space="preserve">The interpreter aims to translate the output of the parser into something understandable by the planner. For that it uses a tree to evaluate user query such as: "take(relative_entity(the,object(small,black,ball),relative(leftof,basic_entity(the(big,-,-)))</w:t>
+        <w:t xml:space="preserve">The interpreter aims to translate the output of the parser into something understandable by the planner. For that it uses a tree to evaluate user queries such as: "take(relative_entity(the,object(small,black,ball),relative(leftof,basic_entity(the(big,-,-)))</w:t>
       </w:r>
     </w:p>
     <w:p>
@@ -1356,7 +1334,7 @@
           <w:sz w:val="22"/>
           <w:shd w:fill="FFFFFF" w:val="clear"/>
         </w:rPr>
-        <w:t xml:space="preserve">We make a set of rules to satisfy every node in the tree, e.g.</w:t>
+        <w:t xml:space="preserve">We made a set of rules to satisfy every node in the tree, e.g.</w:t>
       </w:r>
     </w:p>
     <w:p>
@@ -1527,7 +1505,7 @@
           <w:sz w:val="22"/>
           <w:shd w:fill="FFFFFF" w:val="clear"/>
         </w:rPr>
-        <w:t xml:space="preserve">Y is that which satisfies every node of the tree.</w:t>
+        <w:t xml:space="preserve">Y is one which satisfies every node of the tree.</w:t>
       </w:r>
     </w:p>
     <w:p>
@@ -2167,7 +2145,29 @@
           <w:sz w:val="22"/>
           <w:shd w:fill="auto" w:val="clear"/>
         </w:rPr>
-        <w:t xml:space="preserve">0-1  : Get object satisfying description</w:t>
+        <w:t xml:space="preserve">0-1  : Get a satisfying </w:t>
+      </w:r>
+      <w:r>
+        <w:rPr>
+          <w:rFonts w:ascii="Times New Roman" w:hAnsi="Times New Roman" w:cs="Times New Roman" w:eastAsia="Times New Roman"/>
+          <w:color w:val="222222"/>
+          <w:spacing w:val="0"/>
+          <w:position w:val="0"/>
+          <w:sz w:val="22"/>
+          <w:shd w:fill="auto" w:val="clear"/>
+        </w:rPr>
+        <w:t xml:space="preserve">object </w:t>
+      </w:r>
+      <w:r>
+        <w:rPr>
+          <w:rFonts w:ascii="Times New Roman" w:hAnsi="Times New Roman" w:cs="Times New Roman" w:eastAsia="Times New Roman"/>
+          <w:color w:val="222222"/>
+          <w:spacing w:val="0"/>
+          <w:position w:val="0"/>
+          <w:sz w:val="22"/>
+          <w:shd w:fill="auto" w:val="clear"/>
+        </w:rPr>
+        <w:t xml:space="preserve">description</w:t>
       </w:r>
     </w:p>
     <w:p>
@@ -2245,33 +2245,33 @@
           <w:sz w:val="22"/>
           <w:shd w:fill="auto" w:val="clear"/>
         </w:rPr>
-        <w:t xml:space="preserve">8-15 : Get object which satisfies relation to "object X"</w:t>
-      </w:r>
-    </w:p>
-    <w:p>
-      <w:pPr>
-        <w:spacing w:before="0" w:after="0" w:line="240"/>
-        <w:ind w:right="0" w:left="0" w:firstLine="0"/>
-        <w:jc w:val="left"/>
-        <w:rPr>
-          <w:rFonts w:ascii="Times New Roman" w:hAnsi="Times New Roman" w:cs="Times New Roman" w:eastAsia="Times New Roman"/>
-          <w:color w:val="222222"/>
-          <w:spacing w:val="0"/>
-          <w:position w:val="0"/>
-          <w:sz w:val="22"/>
-          <w:shd w:fill="auto" w:val="clear"/>
-        </w:rPr>
-      </w:pPr>
-      <w:r>
-        <w:rPr>
-          <w:rFonts w:ascii="Times New Roman" w:hAnsi="Times New Roman" w:cs="Times New Roman" w:eastAsia="Times New Roman"/>
-          <w:color w:val="222222"/>
-          <w:spacing w:val="0"/>
-          <w:position w:val="0"/>
-          <w:sz w:val="22"/>
-          <w:shd w:fill="auto" w:val="clear"/>
-        </w:rPr>
-        <w:t xml:space="preserve">16-21: Get object which satisfies relation to stack</w:t>
+        <w:t xml:space="preserve">8-15 : Get an object which satisfy a relation to "object X"</w:t>
+      </w:r>
+    </w:p>
+    <w:p>
+      <w:pPr>
+        <w:spacing w:before="0" w:after="0" w:line="240"/>
+        <w:ind w:right="0" w:left="0" w:firstLine="0"/>
+        <w:jc w:val="left"/>
+        <w:rPr>
+          <w:rFonts w:ascii="Times New Roman" w:hAnsi="Times New Roman" w:cs="Times New Roman" w:eastAsia="Times New Roman"/>
+          <w:color w:val="222222"/>
+          <w:spacing w:val="0"/>
+          <w:position w:val="0"/>
+          <w:sz w:val="22"/>
+          <w:shd w:fill="auto" w:val="clear"/>
+        </w:rPr>
+      </w:pPr>
+      <w:r>
+        <w:rPr>
+          <w:rFonts w:ascii="Times New Roman" w:hAnsi="Times New Roman" w:cs="Times New Roman" w:eastAsia="Times New Roman"/>
+          <w:color w:val="222222"/>
+          <w:spacing w:val="0"/>
+          <w:position w:val="0"/>
+          <w:sz w:val="22"/>
+          <w:shd w:fill="auto" w:val="clear"/>
+        </w:rPr>
+        <w:t xml:space="preserve">16-21: Get an object which satisfy a relation to stack</w:t>
       </w:r>
     </w:p>
     <w:p>
@@ -2365,7 +2365,7 @@
           <w:sz w:val="22"/>
           <w:shd w:fill="FFFFFF" w:val="clear"/>
         </w:rPr>
-        <w:t xml:space="preserve">Further we have some rules to see if an object is e.g. besides any other object:</w:t>
+        <w:t xml:space="preserve">Further we have some rules to see if an object is e.g. beside any other object:</w:t>
         <w:br/>
         <w:t xml:space="preserve">isbeside(X,Y,World) :-</w:t>
       </w:r>
@@ -2489,7 +2489,7 @@
           <w:sz w:val="22"/>
           <w:shd w:fill="FFFFFF" w:val="clear"/>
         </w:rPr>
-        <w:t xml:space="preserve">Later we added similar rules for the questions: count where and what. We also have helper functions such as isontop(X,Y,List) which, given a list, determines  "trueness" of X being on top of Y.</w:t>
+        <w:t xml:space="preserve">Later we added similar rules for the questions: count where and what. We also have helper functions such as isontop(X,Y,List) which, given a list, determines the truth value of X being on top of Y.</w:t>
       </w:r>
     </w:p>
     <w:p>
@@ -2549,7 +2549,7 @@
           <w:sz w:val="22"/>
           <w:shd w:fill="FFFFFF" w:val="clear"/>
         </w:rPr>
-        <w:t xml:space="preserve">The quantifiers allow the robot to handle query such has “put any ball in the red box”. The quantifier function uses cuts to choose one possible action, when several are possibility are available to the robot (for example, any([a,b])).</w:t>
+        <w:t xml:space="preserve">The quantifiers allow the robot to handle query such as “put any ball in the red box”. The quantifier function uses cuts to choose one possible action, when several possibilites are available to the robot (for example, any([a,b])).</w:t>
       </w:r>
     </w:p>
     <w:p>
@@ -2576,7 +2576,7 @@
           <w:sz w:val="22"/>
           <w:shd w:fill="FFFFFF" w:val="clear"/>
         </w:rPr>
-        <w:t xml:space="preserve">Below are a few examples of the cuts performed by the function:</w:t>
+        <w:t xml:space="preserve">Listed below are a few examples of the cuts performed by the function:</w:t>
       </w:r>
     </w:p>
     <w:p>
@@ -3327,7 +3327,6 @@
                 <w:spacing w:val="0"/>
                 <w:position w:val="0"/>
                 <w:sz w:val="22"/>
-                <w:shd w:fill="auto" w:val="clear"/>
               </w:rPr>
             </w:pPr>
             <w:r>
@@ -3370,7 +3369,6 @@
                 <w:spacing w:val="0"/>
                 <w:position w:val="0"/>
                 <w:sz w:val="22"/>
-                <w:shd w:fill="auto" w:val="clear"/>
               </w:rPr>
             </w:pPr>
             <w:r>
@@ -3419,7 +3417,6 @@
                 <w:spacing w:val="0"/>
                 <w:position w:val="0"/>
                 <w:sz w:val="22"/>
-                <w:shd w:fill="auto" w:val="clear"/>
               </w:rPr>
             </w:pPr>
             <w:r>
@@ -3462,7 +3459,6 @@
                 <w:spacing w:val="0"/>
                 <w:position w:val="0"/>
                 <w:sz w:val="22"/>
-                <w:shd w:fill="auto" w:val="clear"/>
               </w:rPr>
             </w:pPr>
             <w:r>
@@ -3536,7 +3532,6 @@
                 <w:spacing w:val="0"/>
                 <w:position w:val="0"/>
                 <w:sz w:val="22"/>
-                <w:shd w:fill="auto" w:val="clear"/>
               </w:rPr>
             </w:pPr>
             <w:r>
@@ -3579,7 +3574,6 @@
                 <w:spacing w:val="0"/>
                 <w:position w:val="0"/>
                 <w:sz w:val="22"/>
-                <w:shd w:fill="auto" w:val="clear"/>
               </w:rPr>
             </w:pPr>
             <w:r>
@@ -3653,7 +3647,6 @@
                 <w:spacing w:val="0"/>
                 <w:position w:val="0"/>
                 <w:sz w:val="22"/>
-                <w:shd w:fill="auto" w:val="clear"/>
               </w:rPr>
             </w:pPr>
             <w:r>
@@ -3696,7 +3689,6 @@
                 <w:spacing w:val="0"/>
                 <w:position w:val="0"/>
                 <w:sz w:val="22"/>
-                <w:shd w:fill="auto" w:val="clear"/>
               </w:rPr>
             </w:pPr>
             <w:r>
@@ -3842,7 +3834,7 @@
         <w:keepLines w:val="true"/>
         <w:numPr>
           <w:ilvl w:val="0"/>
-          <w:numId w:val="61"/>
+          <w:numId w:val="62"/>
         </w:numPr>
         <w:tabs>
           <w:tab w:val="left" w:pos="851" w:leader="none"/>
@@ -4114,8 +4106,8 @@
               </w:rPr>
             </w:pPr>
             <w:r>
-              <w:object w:dxaOrig="4488" w:dyaOrig="2797">
-                <v:rect xmlns:o="urn:schemas-microsoft-com:office:office" xmlns:v="urn:schemas-microsoft-com:vml" id="rectole0000000002" style="width:224.400000pt;height:139.850000pt" o:preferrelative="t" o:ole="">
+              <w:object w:dxaOrig="4535" w:dyaOrig="2834">
+                <v:rect xmlns:o="urn:schemas-microsoft-com:office:office" xmlns:v="urn:schemas-microsoft-com:vml" id="rectole0000000002" style="width:226.750000pt;height:141.700000pt" o:preferrelative="t" o:ole="">
                   <o:lock v:ext="edit"/>
                   <v:imagedata xmlns:r="http://schemas.openxmlformats.org/officeDocument/2006/relationships" r:id="docRId5" o:title=""/>
                 </v:rect>
@@ -4155,8 +4147,8 @@
               </w:rPr>
             </w:pPr>
             <w:r>
-              <w:object w:dxaOrig="3873" w:dyaOrig="3074">
-                <v:rect xmlns:o="urn:schemas-microsoft-com:office:office" xmlns:v="urn:schemas-microsoft-com:vml" id="rectole0000000003" style="width:193.650000pt;height:153.700000pt" o:preferrelative="t" o:ole="">
+              <w:object w:dxaOrig="3928" w:dyaOrig="3118">
+                <v:rect xmlns:o="urn:schemas-microsoft-com:office:office" xmlns:v="urn:schemas-microsoft-com:vml" id="rectole0000000003" style="width:196.400000pt;height:155.900000pt" o:preferrelative="t" o:ole="">
                   <o:lock v:ext="edit"/>
                   <v:imagedata xmlns:r="http://schemas.openxmlformats.org/officeDocument/2006/relationships" r:id="docRId7" o:title=""/>
                 </v:rect>
@@ -4240,7 +4232,7 @@
         <w:keepLines w:val="true"/>
         <w:numPr>
           <w:ilvl w:val="0"/>
-          <w:numId w:val="67"/>
+          <w:numId w:val="68"/>
         </w:numPr>
         <w:tabs>
           <w:tab w:val="left" w:pos="851" w:leader="none"/>
@@ -4484,8 +4476,8 @@
         </w:rPr>
       </w:pPr>
       <w:r>
-        <w:object w:dxaOrig="8569" w:dyaOrig="5986">
-          <v:rect xmlns:o="urn:schemas-microsoft-com:office:office" xmlns:v="urn:schemas-microsoft-com:vml" id="rectole0000000004" style="width:428.450000pt;height:299.300000pt" o:preferrelative="t" o:ole="">
+        <w:object w:dxaOrig="8666" w:dyaOrig="6054">
+          <v:rect xmlns:o="urn:schemas-microsoft-com:office:office" xmlns:v="urn:schemas-microsoft-com:vml" id="rectole0000000004" style="width:433.300000pt;height:302.700000pt" o:preferrelative="t" o:ole="">
             <o:lock v:ext="edit"/>
             <v:imagedata xmlns:r="http://schemas.openxmlformats.org/officeDocument/2006/relationships" r:id="docRId9" o:title=""/>
           </v:rect>
@@ -4594,8 +4586,8 @@
         </w:rPr>
       </w:pPr>
       <w:r>
-        <w:object w:dxaOrig="9911" w:dyaOrig="5769">
-          <v:rect xmlns:o="urn:schemas-microsoft-com:office:office" xmlns:v="urn:schemas-microsoft-com:vml" id="rectole0000000005" style="width:495.550000pt;height:288.450000pt" o:preferrelative="t" o:ole="">
+        <w:object w:dxaOrig="10042" w:dyaOrig="5831">
+          <v:rect xmlns:o="urn:schemas-microsoft-com:office:office" xmlns:v="urn:schemas-microsoft-com:vml" id="rectole0000000005" style="width:502.100000pt;height:291.550000pt" o:preferrelative="t" o:ole="">
             <o:lock v:ext="edit"/>
             <v:imagedata xmlns:r="http://schemas.openxmlformats.org/officeDocument/2006/relationships" r:id="docRId11" o:title=""/>
           </v:rect>
@@ -4626,7 +4618,7 @@
         <w:pageBreakBefore w:val="true"/>
         <w:numPr>
           <w:ilvl w:val="0"/>
-          <w:numId w:val="73"/>
+          <w:numId w:val="74"/>
         </w:numPr>
         <w:tabs>
           <w:tab w:val="left" w:pos="851" w:leader="none"/>
@@ -4770,7 +4762,7 @@
         <w:pageBreakBefore w:val="true"/>
         <w:numPr>
           <w:ilvl w:val="0"/>
-          <w:numId w:val="75"/>
+          <w:numId w:val="76"/>
         </w:numPr>
         <w:tabs>
           <w:tab w:val="left" w:pos="851" w:leader="none"/>
@@ -4875,7 +4867,7 @@
         <w:pageBreakBefore w:val="true"/>
         <w:numPr>
           <w:ilvl w:val="0"/>
-          <w:numId w:val="78"/>
+          <w:numId w:val="79"/>
         </w:numPr>
         <w:tabs>
           <w:tab w:val="left" w:pos="851" w:leader="none"/>
@@ -5096,7 +5088,7 @@
         <w:pageBreakBefore w:val="true"/>
         <w:numPr>
           <w:ilvl w:val="0"/>
-          <w:numId w:val="80"/>
+          <w:numId w:val="81"/>
         </w:numPr>
         <w:tabs>
           <w:tab w:val="left" w:pos="851" w:leader="none"/>
@@ -5159,7 +5151,7 @@
         <w:pageBreakBefore w:val="true"/>
         <w:numPr>
           <w:ilvl w:val="0"/>
-          <w:numId w:val="82"/>
+          <w:numId w:val="83"/>
         </w:numPr>
         <w:tabs>
           <w:tab w:val="left" w:pos="851" w:leader="none"/>
@@ -5346,7 +5338,7 @@
         <w:pageBreakBefore w:val="true"/>
         <w:numPr>
           <w:ilvl w:val="0"/>
-          <w:numId w:val="84"/>
+          <w:numId w:val="85"/>
         </w:numPr>
         <w:tabs>
           <w:tab w:val="left" w:pos="851" w:leader="none"/>
@@ -5418,8 +5410,8 @@
         </w:rPr>
       </w:pPr>
       <w:r>
-        <w:object w:dxaOrig="8708" w:dyaOrig="2042">
-          <v:rect xmlns:o="urn:schemas-microsoft-com:office:office" xmlns:v="urn:schemas-microsoft-com:vml" id="rectole0000000006" style="width:435.400000pt;height:102.100000pt" o:preferrelative="t" o:ole="">
+        <w:object w:dxaOrig="8807" w:dyaOrig="2065">
+          <v:rect xmlns:o="urn:schemas-microsoft-com:office:office" xmlns:v="urn:schemas-microsoft-com:vml" id="rectole0000000006" style="width:440.350000pt;height:103.250000pt" o:preferrelative="t" o:ole="">
             <o:lock v:ext="edit"/>
             <v:imagedata xmlns:r="http://schemas.openxmlformats.org/officeDocument/2006/relationships" r:id="docRId13" o:title=""/>
           </v:rect>
@@ -5730,28 +5722,28 @@
   <w:num w:numId="48">
     <w:abstractNumId w:val="48"/>
   </w:num>
-  <w:num w:numId="61">
+  <w:num w:numId="62">
     <w:abstractNumId w:val="42"/>
   </w:num>
-  <w:num w:numId="67">
+  <w:num w:numId="68">
     <w:abstractNumId w:val="36"/>
   </w:num>
-  <w:num w:numId="73">
+  <w:num w:numId="74">
     <w:abstractNumId w:val="30"/>
   </w:num>
-  <w:num w:numId="75">
+  <w:num w:numId="76">
     <w:abstractNumId w:val="24"/>
   </w:num>
-  <w:num w:numId="78">
+  <w:num w:numId="79">
     <w:abstractNumId w:val="18"/>
   </w:num>
-  <w:num w:numId="80">
+  <w:num w:numId="81">
     <w:abstractNumId w:val="12"/>
   </w:num>
-  <w:num w:numId="82">
+  <w:num w:numId="83">
     <w:abstractNumId w:val="6"/>
   </w:num>
-  <w:num w:numId="84">
+  <w:num w:numId="85">
     <w:abstractNumId w:val="0"/>
   </w:num>
 </w:numbering>

</xml_diff>